<commit_message>
Changes to Project Report
</commit_message>
<xml_diff>
--- a/Project Report.docx
+++ b/Project Report.docx
@@ -3512,10 +3512,9 @@
           <w:sz w:val="22"/>
           <w:szCs w:val="22"/>
         </w:rPr>
-        <w:lastRenderedPageBreak/>
         <w:drawing>
-          <wp:inline distT="0" distB="0" distL="0" distR="0" wp14:anchorId="37C1D47E" wp14:editId="2201C935">
-            <wp:extent cx="3372592" cy="2574025"/>
+          <wp:inline distT="0" distB="0" distL="0" distR="0" wp14:anchorId="37C1D47E" wp14:editId="762443A4">
+            <wp:extent cx="2425700" cy="1851340"/>
             <wp:effectExtent l="0" t="0" r="0" b="0"/>
             <wp:docPr id="13" name="Picture 13"/>
             <wp:cNvGraphicFramePr>
@@ -3537,7 +3536,7 @@
                   <pic:spPr>
                     <a:xfrm>
                       <a:off x="0" y="0"/>
-                      <a:ext cx="3462498" cy="2642643"/>
+                      <a:ext cx="2502086" cy="1909639"/>
                     </a:xfrm>
                     <a:prstGeom prst="rect">
                       <a:avLst/>

</xml_diff>